<commit_message>
added SQL load procedure
</commit_message>
<xml_diff>
--- a/Deliverables/Scratch/capstone_etl_census.docx
+++ b/Deliverables/Scratch/capstone_etl_census.docx
@@ -24,7 +24,55 @@
           <w:sz w:val="24"/>
           <w:szCs w:val="24"/>
         </w:rPr>
-        <w:t>2012 Summary of Business Owners Census Survey Data</w:t>
+        <w:t>2012 S</w:t>
+      </w:r>
+      <w:r>
+        <w:rPr>
+          <w:rFonts w:ascii="Times New Roman" w:hAnsi="Times New Roman" w:cs="Times New Roman"/>
+          <w:b/>
+          <w:bCs/>
+          <w:i/>
+          <w:iCs/>
+          <w:sz w:val="24"/>
+          <w:szCs w:val="24"/>
+        </w:rPr>
+        <w:t>urvey</w:t>
+      </w:r>
+      <w:r>
+        <w:rPr>
+          <w:rFonts w:ascii="Times New Roman" w:hAnsi="Times New Roman" w:cs="Times New Roman"/>
+          <w:b/>
+          <w:bCs/>
+          <w:i/>
+          <w:iCs/>
+          <w:sz w:val="24"/>
+          <w:szCs w:val="24"/>
+        </w:rPr>
+        <w:t xml:space="preserve"> of Business Owners Census</w:t>
+      </w:r>
+      <w:r>
+        <w:rPr>
+          <w:rFonts w:ascii="Times New Roman" w:hAnsi="Times New Roman" w:cs="Times New Roman"/>
+          <w:b/>
+          <w:bCs/>
+          <w:i/>
+          <w:iCs/>
+          <w:sz w:val="24"/>
+          <w:szCs w:val="24"/>
+        </w:rPr>
+        <w:t xml:space="preserve"> </w:t>
+      </w:r>
+      <w:r>
+        <w:rPr>
+          <w:rFonts w:ascii="Times New Roman" w:hAnsi="Times New Roman" w:cs="Times New Roman"/>
+          <w:b/>
+          <w:bCs/>
+          <w:i/>
+          <w:iCs/>
+          <w:sz w:val="24"/>
+          <w:szCs w:val="24"/>
+        </w:rPr>
+        <w:t>Data</w:t>
       </w:r>
     </w:p>
     <w:p>
@@ -44,6 +92,188 @@
           <w:u w:val="single"/>
         </w:rPr>
         <w:t>Extract:</w:t>
+      </w:r>
+    </w:p>
+    <w:p>
+      <w:pPr>
+        <w:rPr>
+          <w:rFonts w:ascii="Times New Roman" w:hAnsi="Times New Roman" w:cs="Times New Roman"/>
+          <w:color w:val="333333"/>
+          <w:sz w:val="24"/>
+          <w:szCs w:val="24"/>
+          <w:shd w:val="clear" w:color="auto" w:fill="FFFFFF"/>
+        </w:rPr>
+      </w:pPr>
+      <w:r>
+        <w:rPr>
+          <w:rFonts w:ascii="Times New Roman" w:hAnsi="Times New Roman" w:cs="Times New Roman"/>
+          <w:sz w:val="24"/>
+          <w:szCs w:val="24"/>
+        </w:rPr>
+        <w:t xml:space="preserve">Data was collected from </w:t>
+      </w:r>
+      <w:hyperlink r:id="rId5" w:history="1">
+        <w:r>
+          <w:rPr>
+            <w:rStyle w:val="Hyperlink"/>
+            <w:rFonts w:ascii="Times New Roman" w:hAnsi="Times New Roman" w:cs="Times New Roman"/>
+            <w:sz w:val="24"/>
+            <w:szCs w:val="24"/>
+          </w:rPr>
+          <w:t>https://data.census.gov/cedsci/</w:t>
+        </w:r>
+      </w:hyperlink>
+      <w:r>
+        <w:rPr>
+          <w:rFonts w:ascii="Times New Roman" w:hAnsi="Times New Roman" w:cs="Times New Roman"/>
+          <w:sz w:val="24"/>
+          <w:szCs w:val="24"/>
+        </w:rPr>
+        <w:t xml:space="preserve"> and we specifically extracted the data set titled</w:t>
+      </w:r>
+      <w:r>
+        <w:rPr>
+          <w:rFonts w:ascii="Times New Roman" w:hAnsi="Times New Roman" w:cs="Times New Roman"/>
+          <w:sz w:val="24"/>
+          <w:szCs w:val="24"/>
+        </w:rPr>
+        <w:t xml:space="preserve">: </w:t>
+      </w:r>
+      <w:r>
+        <w:rPr>
+          <w:rFonts w:ascii="Times New Roman" w:hAnsi="Times New Roman" w:cs="Times New Roman"/>
+          <w:color w:val="333333"/>
+          <w:sz w:val="24"/>
+          <w:szCs w:val="24"/>
+          <w:shd w:val="clear" w:color="auto" w:fill="FFFFFF"/>
+        </w:rPr>
+        <w:t xml:space="preserve">SB1200CSA05 - </w:t>
+      </w:r>
+      <w:r>
+        <w:rPr>
+          <w:rFonts w:ascii="Times New Roman" w:hAnsi="Times New Roman" w:cs="Times New Roman"/>
+          <w:i/>
+          <w:iCs/>
+          <w:color w:val="333333"/>
+          <w:sz w:val="24"/>
+          <w:szCs w:val="24"/>
+          <w:shd w:val="clear" w:color="auto" w:fill="FFFFFF"/>
+        </w:rPr>
+        <w:t>Statistics for All U.S. Firms by Industry, Gender, and Receipts Size of Firm for the U.S. and States: 2012</w:t>
+      </w:r>
+      <w:r>
+        <w:rPr>
+          <w:rFonts w:ascii="Times New Roman" w:hAnsi="Times New Roman" w:cs="Times New Roman"/>
+          <w:color w:val="333333"/>
+          <w:sz w:val="24"/>
+          <w:szCs w:val="24"/>
+          <w:shd w:val="clear" w:color="auto" w:fill="FFFFFF"/>
+        </w:rPr>
+        <w:t>. The data was downloaded as a Zip file containing a data CSV, a metadata CSV, and an HTML text file. For our analysis, we have primarily utilized the data CSV but have also referenced the metadata CSV to better understand the information contained within the data columns. After downloading the data we:</w:t>
+      </w:r>
+    </w:p>
+    <w:p>
+      <w:pPr>
+        <w:pStyle w:val="ListParagraph"/>
+        <w:numPr>
+          <w:ilvl w:val="0"/>
+          <w:numId w:val="3"/>
+        </w:numPr>
+        <w:rPr>
+          <w:rFonts w:ascii="Times New Roman" w:hAnsi="Times New Roman" w:cs="Times New Roman"/>
+          <w:color w:val="333333"/>
+          <w:sz w:val="24"/>
+          <w:szCs w:val="24"/>
+          <w:shd w:val="clear" w:color="auto" w:fill="FFFFFF"/>
+        </w:rPr>
+      </w:pPr>
+      <w:r>
+        <w:rPr>
+          <w:rFonts w:ascii="Times New Roman" w:hAnsi="Times New Roman" w:cs="Times New Roman"/>
+          <w:color w:val="333333"/>
+          <w:sz w:val="24"/>
+          <w:szCs w:val="24"/>
+          <w:shd w:val="clear" w:color="auto" w:fill="FFFFFF"/>
+        </w:rPr>
+        <w:t>Uploaded it to our shared project data lake</w:t>
+      </w:r>
+    </w:p>
+    <w:p>
+      <w:pPr>
+        <w:pStyle w:val="ListParagraph"/>
+        <w:numPr>
+          <w:ilvl w:val="0"/>
+          <w:numId w:val="3"/>
+        </w:numPr>
+        <w:rPr>
+          <w:rFonts w:ascii="Times New Roman" w:hAnsi="Times New Roman" w:cs="Times New Roman"/>
+          <w:color w:val="333333"/>
+          <w:sz w:val="24"/>
+          <w:szCs w:val="24"/>
+          <w:shd w:val="clear" w:color="auto" w:fill="FFFFFF"/>
+        </w:rPr>
+      </w:pPr>
+      <w:r>
+        <w:rPr>
+          <w:rFonts w:ascii="Times New Roman" w:hAnsi="Times New Roman" w:cs="Times New Roman"/>
+          <w:color w:val="333333"/>
+          <w:sz w:val="24"/>
+          <w:szCs w:val="24"/>
+          <w:shd w:val="clear" w:color="auto" w:fill="FFFFFF"/>
+        </w:rPr>
+        <w:t>Created a data brick specifically for cleaning/transforming the census data</w:t>
+      </w:r>
+    </w:p>
+    <w:p>
+      <w:pPr>
+        <w:pStyle w:val="ListParagraph"/>
+        <w:numPr>
+          <w:ilvl w:val="0"/>
+          <w:numId w:val="3"/>
+        </w:numPr>
+        <w:rPr>
+          <w:rFonts w:ascii="Times New Roman" w:hAnsi="Times New Roman" w:cs="Times New Roman"/>
+          <w:color w:val="333333"/>
+          <w:sz w:val="24"/>
+          <w:szCs w:val="24"/>
+          <w:shd w:val="clear" w:color="auto" w:fill="FFFFFF"/>
+        </w:rPr>
+      </w:pPr>
+      <w:r>
+        <w:rPr>
+          <w:rFonts w:ascii="Times New Roman" w:hAnsi="Times New Roman" w:cs="Times New Roman"/>
+          <w:color w:val="333333"/>
+          <w:sz w:val="24"/>
+          <w:szCs w:val="24"/>
+          <w:shd w:val="clear" w:color="auto" w:fill="FFFFFF"/>
+        </w:rPr>
+        <w:t>Established a mount point connecting to our data lake</w:t>
+      </w:r>
+    </w:p>
+    <w:p>
+      <w:pPr>
+        <w:pStyle w:val="ListParagraph"/>
+        <w:numPr>
+          <w:ilvl w:val="0"/>
+          <w:numId w:val="3"/>
+        </w:numPr>
+        <w:rPr>
+          <w:rFonts w:ascii="Times New Roman" w:hAnsi="Times New Roman" w:cs="Times New Roman"/>
+          <w:color w:val="333333"/>
+          <w:sz w:val="24"/>
+          <w:szCs w:val="24"/>
+          <w:shd w:val="clear" w:color="auto" w:fill="FFFFFF"/>
+        </w:rPr>
+      </w:pPr>
+      <w:r>
+        <w:rPr>
+          <w:rFonts w:ascii="Times New Roman" w:hAnsi="Times New Roman" w:cs="Times New Roman"/>
+          <w:color w:val="333333"/>
+          <w:sz w:val="24"/>
+          <w:szCs w:val="24"/>
+          <w:shd w:val="clear" w:color="auto" w:fill="FFFFFF"/>
+        </w:rPr>
+        <w:t>Read the data CSV into a spark data frame</w:t>
       </w:r>
     </w:p>
     <w:p>
@@ -84,35 +314,7 @@
           <w:sz w:val="24"/>
           <w:szCs w:val="24"/>
         </w:rPr>
-        <w:t xml:space="preserve">Read data into Pandas data frame </w:t>
-      </w:r>
-      <w:proofErr w:type="gramStart"/>
-      <w:r>
-        <w:rPr>
-          <w:rFonts w:ascii="Times New Roman" w:hAnsi="Times New Roman" w:cs="Times New Roman"/>
-          <w:sz w:val="24"/>
-          <w:szCs w:val="24"/>
-        </w:rPr>
-        <w:t>using .</w:t>
-      </w:r>
-      <w:proofErr w:type="spellStart"/>
-      <w:r>
-        <w:rPr>
-          <w:rFonts w:ascii="Times New Roman" w:hAnsi="Times New Roman" w:cs="Times New Roman"/>
-          <w:sz w:val="24"/>
-          <w:szCs w:val="24"/>
-        </w:rPr>
-        <w:t>toPandas</w:t>
-      </w:r>
-      <w:proofErr w:type="spellEnd"/>
-      <w:proofErr w:type="gramEnd"/>
-      <w:r>
-        <w:rPr>
-          <w:rFonts w:ascii="Times New Roman" w:hAnsi="Times New Roman" w:cs="Times New Roman"/>
-          <w:sz w:val="24"/>
-          <w:szCs w:val="24"/>
-        </w:rPr>
-        <w:t>()</w:t>
+        <w:t>Read data into Pandas data frame using .toPandas()</w:t>
       </w:r>
     </w:p>
     <w:p>
@@ -315,41 +517,13 @@
           <w:szCs w:val="24"/>
         </w:rPr>
       </w:pPr>
-      <w:proofErr w:type="spellStart"/>
-      <w:r>
-        <w:rPr>
-          <w:rFonts w:ascii="Times New Roman" w:hAnsi="Times New Roman" w:cs="Times New Roman"/>
-          <w:sz w:val="24"/>
-          <w:szCs w:val="24"/>
-        </w:rPr>
-        <w:t>df.NAME.str.split</w:t>
-      </w:r>
-      <w:proofErr w:type="spellEnd"/>
-      <w:r>
-        <w:rPr>
-          <w:rFonts w:ascii="Times New Roman" w:hAnsi="Times New Roman" w:cs="Times New Roman"/>
-          <w:sz w:val="24"/>
-          <w:szCs w:val="24"/>
-        </w:rPr>
-        <w:t>(‘,</w:t>
-      </w:r>
-      <w:proofErr w:type="gramStart"/>
-      <w:r>
-        <w:rPr>
-          <w:rFonts w:ascii="Times New Roman" w:hAnsi="Times New Roman" w:cs="Times New Roman"/>
-          <w:sz w:val="24"/>
-          <w:szCs w:val="24"/>
-        </w:rPr>
-        <w:t>’,expand</w:t>
-      </w:r>
-      <w:proofErr w:type="gramEnd"/>
-      <w:r>
-        <w:rPr>
-          <w:rFonts w:ascii="Times New Roman" w:hAnsi="Times New Roman" w:cs="Times New Roman"/>
-          <w:sz w:val="24"/>
-          <w:szCs w:val="24"/>
-        </w:rPr>
-        <w:t>=True)</w:t>
+      <w:r>
+        <w:rPr>
+          <w:rFonts w:ascii="Times New Roman" w:hAnsi="Times New Roman" w:cs="Times New Roman"/>
+          <w:sz w:val="24"/>
+          <w:szCs w:val="24"/>
+        </w:rPr>
+        <w:t>df.NAME.str.split(‘,’,expand=True)</w:t>
       </w:r>
     </w:p>
     <w:p>
@@ -521,25 +695,7 @@
           <w:sz w:val="24"/>
           <w:szCs w:val="24"/>
         </w:rPr>
-        <w:t>['EMP'</w:t>
-      </w:r>
-      <w:proofErr w:type="gramStart"/>
-      <w:r>
-        <w:rPr>
-          <w:rFonts w:ascii="Times New Roman" w:hAnsi="Times New Roman" w:cs="Times New Roman"/>
-          <w:sz w:val="24"/>
-          <w:szCs w:val="24"/>
-        </w:rPr>
-        <w:t>].replace</w:t>
-      </w:r>
-      <w:proofErr w:type="gramEnd"/>
-      <w:r>
-        <w:rPr>
-          <w:rFonts w:ascii="Times New Roman" w:hAnsi="Times New Roman" w:cs="Times New Roman"/>
-          <w:sz w:val="24"/>
-          <w:szCs w:val="24"/>
-        </w:rPr>
-        <w:t>('100 to 249 employees',</w:t>
+        <w:t>['EMP'].replace('100 to 249 employees',</w:t>
       </w:r>
       <w:r>
         <w:rPr>
@@ -565,23 +721,13 @@
         </w:rPr>
         <w:t xml:space="preserve"> </w:t>
       </w:r>
-      <w:proofErr w:type="spellStart"/>
-      <w:r>
-        <w:rPr>
-          <w:rFonts w:ascii="Times New Roman" w:hAnsi="Times New Roman" w:cs="Times New Roman"/>
-          <w:sz w:val="24"/>
-          <w:szCs w:val="24"/>
-        </w:rPr>
-        <w:t>inplace</w:t>
-      </w:r>
-      <w:proofErr w:type="spellEnd"/>
-      <w:r>
-        <w:rPr>
-          <w:rFonts w:ascii="Times New Roman" w:hAnsi="Times New Roman" w:cs="Times New Roman"/>
-          <w:sz w:val="24"/>
-          <w:szCs w:val="24"/>
-        </w:rPr>
-        <w:t>=True)</w:t>
+      <w:r>
+        <w:rPr>
+          <w:rFonts w:ascii="Times New Roman" w:hAnsi="Times New Roman" w:cs="Times New Roman"/>
+          <w:sz w:val="24"/>
+          <w:szCs w:val="24"/>
+        </w:rPr>
+        <w:t>inplace=True)</w:t>
       </w:r>
     </w:p>
     <w:p>
@@ -627,16 +773,7 @@
           <w:sz w:val="24"/>
           <w:szCs w:val="24"/>
         </w:rPr>
-        <w:t>, and [‘EMP’</w:t>
-      </w:r>
-      <w:proofErr w:type="gramStart"/>
-      <w:r>
-        <w:rPr>
-          <w:rFonts w:ascii="Times New Roman" w:hAnsi="Times New Roman" w:cs="Times New Roman"/>
-          <w:sz w:val="24"/>
-          <w:szCs w:val="24"/>
-        </w:rPr>
-        <w:t>]</w:t>
+        <w:t>, and [‘EMP’]</w:t>
       </w:r>
       <w:r>
         <w:rPr>
@@ -652,26 +789,7 @@
           <w:sz w:val="24"/>
           <w:szCs w:val="24"/>
         </w:rPr>
-        <w:t>.</w:t>
-      </w:r>
-      <w:proofErr w:type="spellStart"/>
-      <w:r>
-        <w:rPr>
-          <w:rFonts w:ascii="Times New Roman" w:hAnsi="Times New Roman" w:cs="Times New Roman"/>
-          <w:sz w:val="24"/>
-          <w:szCs w:val="24"/>
-        </w:rPr>
-        <w:t>astype</w:t>
-      </w:r>
-      <w:proofErr w:type="spellEnd"/>
-      <w:proofErr w:type="gramEnd"/>
-      <w:r>
-        <w:rPr>
-          <w:rFonts w:ascii="Times New Roman" w:hAnsi="Times New Roman" w:cs="Times New Roman"/>
-          <w:sz w:val="24"/>
-          <w:szCs w:val="24"/>
-        </w:rPr>
-        <w:t>(‘int’)</w:t>
+        <w:t>.astype(‘int’)</w:t>
       </w:r>
       <w:r>
         <w:rPr>
@@ -709,18 +827,8 @@
           <w:sz w:val="24"/>
           <w:szCs w:val="24"/>
         </w:rPr>
-        <w:t xml:space="preserve">eplace fields equal to 0 with </w:t>
-      </w:r>
-      <w:proofErr w:type="spellStart"/>
-      <w:r>
-        <w:rPr>
-          <w:rFonts w:ascii="Times New Roman" w:hAnsi="Times New Roman" w:cs="Times New Roman"/>
-          <w:sz w:val="24"/>
-          <w:szCs w:val="24"/>
-        </w:rPr>
-        <w:t>np.nan</w:t>
-      </w:r>
-      <w:proofErr w:type="spellEnd"/>
+        <w:t>eplace fields equal to 0 with np.nan</w:t>
+      </w:r>
     </w:p>
     <w:p>
       <w:pPr>
@@ -741,6 +849,7 @@
           <w:sz w:val="24"/>
           <w:szCs w:val="24"/>
         </w:rPr>
+        <w:lastRenderedPageBreak/>
         <w:t>Reset index</w:t>
       </w:r>
     </w:p>
@@ -763,25 +872,7 @@
           <w:sz w:val="24"/>
           <w:szCs w:val="24"/>
         </w:rPr>
-        <w:t xml:space="preserve">Iterate through [‘COUNTY’] column to remove the last 7 characters from each field (i.e. </w:t>
-      </w:r>
-      <w:proofErr w:type="gramStart"/>
-      <w:r>
-        <w:rPr>
-          <w:rFonts w:ascii="Times New Roman" w:hAnsi="Times New Roman" w:cs="Times New Roman"/>
-          <w:sz w:val="24"/>
-          <w:szCs w:val="24"/>
-        </w:rPr>
-        <w:t>‘ County</w:t>
-      </w:r>
-      <w:proofErr w:type="gramEnd"/>
-      <w:r>
-        <w:rPr>
-          <w:rFonts w:ascii="Times New Roman" w:hAnsi="Times New Roman" w:cs="Times New Roman"/>
-          <w:sz w:val="24"/>
-          <w:szCs w:val="24"/>
-        </w:rPr>
-        <w:t>’) so we are left with only the name of each county</w:t>
+        <w:t>Iterate through [‘COUNTY’] column to remove the last 7 characters from each field (i.e. ‘ County’) so we are left with only the name of each county</w:t>
       </w:r>
     </w:p>
     <w:p>
@@ -824,6 +915,486 @@
         </w:rPr>
         <w:t>Load:</w:t>
       </w:r>
+    </w:p>
+    <w:p>
+      <w:pPr>
+        <w:pStyle w:val="ListParagraph"/>
+        <w:numPr>
+          <w:ilvl w:val="0"/>
+          <w:numId w:val="2"/>
+        </w:numPr>
+        <w:rPr>
+          <w:rFonts w:ascii="Times New Roman" w:hAnsi="Times New Roman" w:cs="Times New Roman"/>
+          <w:sz w:val="24"/>
+          <w:szCs w:val="24"/>
+          <w:u w:val="single"/>
+        </w:rPr>
+      </w:pPr>
+      <w:r>
+        <w:rPr>
+          <w:rFonts w:ascii="Times New Roman" w:hAnsi="Times New Roman" w:cs="Times New Roman"/>
+          <w:sz w:val="24"/>
+          <w:szCs w:val="24"/>
+        </w:rPr>
+        <w:t>Create new data frame for state information</w:t>
+      </w:r>
+    </w:p>
+    <w:p>
+      <w:pPr>
+        <w:pStyle w:val="ListParagraph"/>
+        <w:numPr>
+          <w:ilvl w:val="1"/>
+          <w:numId w:val="2"/>
+        </w:numPr>
+        <w:rPr>
+          <w:rFonts w:ascii="Times New Roman" w:hAnsi="Times New Roman" w:cs="Times New Roman"/>
+          <w:sz w:val="24"/>
+          <w:szCs w:val="24"/>
+          <w:u w:val="single"/>
+        </w:rPr>
+      </w:pPr>
+      <w:r>
+        <w:rPr>
+          <w:rFonts w:ascii="Times New Roman" w:hAnsi="Times New Roman" w:cs="Times New Roman"/>
+          <w:sz w:val="24"/>
+          <w:szCs w:val="24"/>
+        </w:rPr>
+        <w:t>Contains one column for state name + one column for state abbreviation</w:t>
+      </w:r>
+    </w:p>
+    <w:p>
+      <w:pPr>
+        <w:pStyle w:val="ListParagraph"/>
+        <w:numPr>
+          <w:ilvl w:val="1"/>
+          <w:numId w:val="2"/>
+        </w:numPr>
+        <w:rPr>
+          <w:rFonts w:ascii="Times New Roman" w:hAnsi="Times New Roman" w:cs="Times New Roman"/>
+          <w:sz w:val="24"/>
+          <w:szCs w:val="24"/>
+          <w:u w:val="single"/>
+        </w:rPr>
+      </w:pPr>
+      <w:r>
+        <w:rPr>
+          <w:rFonts w:ascii="Times New Roman" w:hAnsi="Times New Roman" w:cs="Times New Roman"/>
+          <w:sz w:val="24"/>
+          <w:szCs w:val="24"/>
+        </w:rPr>
+        <w:t>Make sure to drop duplicate values if necessary (51x2)</w:t>
+      </w:r>
+    </w:p>
+    <w:p>
+      <w:pPr>
+        <w:pStyle w:val="ListParagraph"/>
+        <w:numPr>
+          <w:ilvl w:val="0"/>
+          <w:numId w:val="2"/>
+        </w:numPr>
+        <w:rPr>
+          <w:rFonts w:ascii="Times New Roman" w:hAnsi="Times New Roman" w:cs="Times New Roman"/>
+          <w:sz w:val="24"/>
+          <w:szCs w:val="24"/>
+          <w:u w:val="single"/>
+        </w:rPr>
+      </w:pPr>
+      <w:r>
+        <w:rPr>
+          <w:rFonts w:ascii="Times New Roman" w:hAnsi="Times New Roman" w:cs="Times New Roman"/>
+          <w:sz w:val="24"/>
+          <w:szCs w:val="24"/>
+        </w:rPr>
+        <w:t>Write state data frame to SQL table dbo.State in order to assign unique identifying key</w:t>
+      </w:r>
+    </w:p>
+    <w:p>
+      <w:pPr>
+        <w:pStyle w:val="ListParagraph"/>
+        <w:numPr>
+          <w:ilvl w:val="1"/>
+          <w:numId w:val="2"/>
+        </w:numPr>
+        <w:rPr>
+          <w:rFonts w:ascii="Times New Roman" w:hAnsi="Times New Roman" w:cs="Times New Roman"/>
+          <w:sz w:val="24"/>
+          <w:szCs w:val="24"/>
+          <w:u w:val="single"/>
+        </w:rPr>
+      </w:pPr>
+      <w:r>
+        <w:rPr>
+          <w:rFonts w:ascii="Times New Roman" w:hAnsi="Times New Roman" w:cs="Times New Roman"/>
+          <w:sz w:val="24"/>
+          <w:szCs w:val="24"/>
+        </w:rPr>
+        <w:t>To prevent adding duplicates to SQL database, first load in existing data from dbo.State and read this into a spark data frame</w:t>
+      </w:r>
+    </w:p>
+    <w:p>
+      <w:pPr>
+        <w:pStyle w:val="ListParagraph"/>
+        <w:numPr>
+          <w:ilvl w:val="1"/>
+          <w:numId w:val="2"/>
+        </w:numPr>
+        <w:rPr>
+          <w:rFonts w:ascii="Times New Roman" w:hAnsi="Times New Roman" w:cs="Times New Roman"/>
+          <w:sz w:val="24"/>
+          <w:szCs w:val="24"/>
+          <w:u w:val="single"/>
+        </w:rPr>
+      </w:pPr>
+      <w:r>
+        <w:rPr>
+          <w:rFonts w:ascii="Times New Roman" w:hAnsi="Times New Roman" w:cs="Times New Roman"/>
+          <w:sz w:val="24"/>
+          <w:szCs w:val="24"/>
+        </w:rPr>
+        <w:t>Set this loaded dataframe to equal only [[‘STATE_ABBR’,’STATE_NAME’]] columns</w:t>
+      </w:r>
+    </w:p>
+    <w:p>
+      <w:pPr>
+        <w:pStyle w:val="ListParagraph"/>
+        <w:numPr>
+          <w:ilvl w:val="1"/>
+          <w:numId w:val="2"/>
+        </w:numPr>
+        <w:rPr>
+          <w:rFonts w:ascii="Times New Roman" w:hAnsi="Times New Roman" w:cs="Times New Roman"/>
+          <w:sz w:val="24"/>
+          <w:szCs w:val="24"/>
+          <w:u w:val="single"/>
+        </w:rPr>
+      </w:pPr>
+      <w:r>
+        <w:rPr>
+          <w:rFonts w:ascii="Times New Roman" w:hAnsi="Times New Roman" w:cs="Times New Roman"/>
+          <w:sz w:val="24"/>
+          <w:szCs w:val="24"/>
+        </w:rPr>
+        <w:t>Convert/ensure that your state data frame is a spark data frame</w:t>
+      </w:r>
+    </w:p>
+    <w:p>
+      <w:pPr>
+        <w:pStyle w:val="ListParagraph"/>
+        <w:numPr>
+          <w:ilvl w:val="1"/>
+          <w:numId w:val="2"/>
+        </w:numPr>
+        <w:rPr>
+          <w:rFonts w:ascii="Times New Roman" w:hAnsi="Times New Roman" w:cs="Times New Roman"/>
+          <w:sz w:val="24"/>
+          <w:szCs w:val="24"/>
+          <w:u w:val="single"/>
+        </w:rPr>
+      </w:pPr>
+      <w:r>
+        <w:rPr>
+          <w:rFonts w:ascii="Times New Roman" w:hAnsi="Times New Roman" w:cs="Times New Roman"/>
+          <w:sz w:val="24"/>
+          <w:szCs w:val="24"/>
+        </w:rPr>
+        <w:t>Use the .subtract(loaded_df) function on your original state data frame</w:t>
+      </w:r>
+    </w:p>
+    <w:p>
+      <w:pPr>
+        <w:pStyle w:val="ListParagraph"/>
+        <w:numPr>
+          <w:ilvl w:val="1"/>
+          <w:numId w:val="2"/>
+        </w:numPr>
+        <w:rPr>
+          <w:rFonts w:ascii="Times New Roman" w:hAnsi="Times New Roman" w:cs="Times New Roman"/>
+          <w:sz w:val="24"/>
+          <w:szCs w:val="24"/>
+          <w:u w:val="single"/>
+        </w:rPr>
+      </w:pPr>
+      <w:r>
+        <w:rPr>
+          <w:rFonts w:ascii="Times New Roman" w:hAnsi="Times New Roman" w:cs="Times New Roman"/>
+          <w:sz w:val="24"/>
+          <w:szCs w:val="24"/>
+        </w:rPr>
+        <w:t>Write the result of the previous step into the dbo.State table</w:t>
+      </w:r>
+    </w:p>
+    <w:p>
+      <w:pPr>
+        <w:pStyle w:val="ListParagraph"/>
+        <w:numPr>
+          <w:ilvl w:val="0"/>
+          <w:numId w:val="2"/>
+        </w:numPr>
+        <w:rPr>
+          <w:rFonts w:ascii="Times New Roman" w:hAnsi="Times New Roman" w:cs="Times New Roman"/>
+          <w:sz w:val="24"/>
+          <w:szCs w:val="24"/>
+          <w:u w:val="single"/>
+        </w:rPr>
+      </w:pPr>
+      <w:r>
+        <w:rPr>
+          <w:rFonts w:ascii="Times New Roman" w:hAnsi="Times New Roman" w:cs="Times New Roman"/>
+          <w:sz w:val="24"/>
+          <w:szCs w:val="24"/>
+        </w:rPr>
+        <w:t>Read data from SQL dbo.State table back into data brick and create a for loop to iterate through main data frame</w:t>
+      </w:r>
+    </w:p>
+    <w:p>
+      <w:pPr>
+        <w:pStyle w:val="ListParagraph"/>
+        <w:numPr>
+          <w:ilvl w:val="1"/>
+          <w:numId w:val="2"/>
+        </w:numPr>
+        <w:rPr>
+          <w:rFonts w:ascii="Times New Roman" w:hAnsi="Times New Roman" w:cs="Times New Roman"/>
+          <w:sz w:val="24"/>
+          <w:szCs w:val="24"/>
+          <w:u w:val="single"/>
+        </w:rPr>
+      </w:pPr>
+      <w:r>
+        <w:rPr>
+          <w:rFonts w:ascii="Times New Roman" w:hAnsi="Times New Roman" w:cs="Times New Roman"/>
+          <w:sz w:val="24"/>
+          <w:szCs w:val="24"/>
+        </w:rPr>
+        <w:t>Currently, main data frame contains state name information</w:t>
+      </w:r>
+    </w:p>
+    <w:p>
+      <w:pPr>
+        <w:pStyle w:val="ListParagraph"/>
+        <w:numPr>
+          <w:ilvl w:val="1"/>
+          <w:numId w:val="2"/>
+        </w:numPr>
+        <w:rPr>
+          <w:rFonts w:ascii="Times New Roman" w:hAnsi="Times New Roman" w:cs="Times New Roman"/>
+          <w:sz w:val="24"/>
+          <w:szCs w:val="24"/>
+          <w:u w:val="single"/>
+        </w:rPr>
+      </w:pPr>
+      <w:r>
+        <w:rPr>
+          <w:rFonts w:ascii="Times New Roman" w:hAnsi="Times New Roman" w:cs="Times New Roman"/>
+          <w:sz w:val="24"/>
+          <w:szCs w:val="24"/>
+        </w:rPr>
+        <w:t>In loop, match state name values and convert main data frame fields to corresponding STATE_IDs</w:t>
+      </w:r>
+    </w:p>
+    <w:p>
+      <w:pPr>
+        <w:pStyle w:val="ListParagraph"/>
+        <w:numPr>
+          <w:ilvl w:val="0"/>
+          <w:numId w:val="2"/>
+        </w:numPr>
+        <w:rPr>
+          <w:rFonts w:ascii="Times New Roman" w:hAnsi="Times New Roman" w:cs="Times New Roman"/>
+          <w:sz w:val="24"/>
+          <w:szCs w:val="24"/>
+          <w:u w:val="single"/>
+        </w:rPr>
+      </w:pPr>
+      <w:r>
+        <w:rPr>
+          <w:rFonts w:ascii="Times New Roman" w:hAnsi="Times New Roman" w:cs="Times New Roman"/>
+          <w:sz w:val="24"/>
+          <w:szCs w:val="24"/>
+        </w:rPr>
+        <w:t>Repeat steps 1-3 for county information</w:t>
+      </w:r>
+    </w:p>
+    <w:p>
+      <w:pPr>
+        <w:pStyle w:val="ListParagraph"/>
+        <w:numPr>
+          <w:ilvl w:val="1"/>
+          <w:numId w:val="2"/>
+        </w:numPr>
+        <w:rPr>
+          <w:rFonts w:ascii="Times New Roman" w:hAnsi="Times New Roman" w:cs="Times New Roman"/>
+          <w:sz w:val="24"/>
+          <w:szCs w:val="24"/>
+          <w:u w:val="single"/>
+        </w:rPr>
+      </w:pPr>
+      <w:r>
+        <w:rPr>
+          <w:rFonts w:ascii="Times New Roman" w:hAnsi="Times New Roman" w:cs="Times New Roman"/>
+          <w:sz w:val="24"/>
+          <w:szCs w:val="24"/>
+        </w:rPr>
+        <w:t>In step 3 loop, be sure to match both COUNTY_NAME and STATE_ID information before converting main data frame county name information to corresponding COUNTY_IDs</w:t>
+      </w:r>
+    </w:p>
+    <w:p>
+      <w:pPr>
+        <w:pStyle w:val="ListParagraph"/>
+        <w:numPr>
+          <w:ilvl w:val="0"/>
+          <w:numId w:val="2"/>
+        </w:numPr>
+        <w:rPr>
+          <w:rFonts w:ascii="Times New Roman" w:hAnsi="Times New Roman" w:cs="Times New Roman"/>
+          <w:sz w:val="24"/>
+          <w:szCs w:val="24"/>
+          <w:u w:val="single"/>
+        </w:rPr>
+      </w:pPr>
+      <w:r>
+        <w:rPr>
+          <w:rFonts w:ascii="Times New Roman" w:hAnsi="Times New Roman" w:cs="Times New Roman"/>
+          <w:sz w:val="24"/>
+          <w:szCs w:val="24"/>
+        </w:rPr>
+        <w:t>Drop the [‘STATE’] column from main data frame</w:t>
+      </w:r>
+    </w:p>
+    <w:p>
+      <w:pPr>
+        <w:pStyle w:val="ListParagraph"/>
+        <w:numPr>
+          <w:ilvl w:val="0"/>
+          <w:numId w:val="2"/>
+        </w:numPr>
+        <w:rPr>
+          <w:rFonts w:ascii="Times New Roman" w:hAnsi="Times New Roman" w:cs="Times New Roman"/>
+          <w:sz w:val="24"/>
+          <w:szCs w:val="24"/>
+          <w:u w:val="single"/>
+        </w:rPr>
+      </w:pPr>
+      <w:r>
+        <w:rPr>
+          <w:rFonts w:ascii="Times New Roman" w:hAnsi="Times New Roman" w:cs="Times New Roman"/>
+          <w:sz w:val="24"/>
+          <w:szCs w:val="24"/>
+        </w:rPr>
+        <w:t>We now have a structure that almost matches the dbo.CensusIndustryData table we devised in our SQL database ERD</w:t>
+      </w:r>
+    </w:p>
+    <w:p>
+      <w:pPr>
+        <w:pStyle w:val="ListParagraph"/>
+        <w:numPr>
+          <w:ilvl w:val="1"/>
+          <w:numId w:val="2"/>
+        </w:numPr>
+        <w:rPr>
+          <w:rFonts w:ascii="Times New Roman" w:hAnsi="Times New Roman" w:cs="Times New Roman"/>
+          <w:sz w:val="24"/>
+          <w:szCs w:val="24"/>
+          <w:u w:val="single"/>
+        </w:rPr>
+      </w:pPr>
+      <w:r>
+        <w:rPr>
+          <w:rFonts w:ascii="Times New Roman" w:hAnsi="Times New Roman" w:cs="Times New Roman"/>
+          <w:sz w:val="24"/>
+          <w:szCs w:val="24"/>
+        </w:rPr>
+        <w:t>Including unique COUNTY_ID foreign keys that connect to both the dbo.County and dbo.State tables (!!)</w:t>
+      </w:r>
+    </w:p>
+    <w:p>
+      <w:pPr>
+        <w:pStyle w:val="ListParagraph"/>
+        <w:numPr>
+          <w:ilvl w:val="1"/>
+          <w:numId w:val="2"/>
+        </w:numPr>
+        <w:rPr>
+          <w:rFonts w:ascii="Times New Roman" w:hAnsi="Times New Roman" w:cs="Times New Roman"/>
+          <w:sz w:val="24"/>
+          <w:szCs w:val="24"/>
+          <w:u w:val="single"/>
+        </w:rPr>
+      </w:pPr>
+      <w:r>
+        <w:rPr>
+          <w:rFonts w:ascii="Times New Roman" w:hAnsi="Times New Roman" w:cs="Times New Roman"/>
+          <w:sz w:val="24"/>
+          <w:szCs w:val="24"/>
+        </w:rPr>
+        <w:t>Convert main data frame into a spark data frame to prepare for SQL loading</w:t>
+      </w:r>
+    </w:p>
+    <w:p>
+      <w:pPr>
+        <w:pStyle w:val="ListParagraph"/>
+        <w:numPr>
+          <w:ilvl w:val="0"/>
+          <w:numId w:val="2"/>
+        </w:numPr>
+        <w:rPr>
+          <w:rFonts w:ascii="Times New Roman" w:hAnsi="Times New Roman" w:cs="Times New Roman"/>
+          <w:sz w:val="24"/>
+          <w:szCs w:val="24"/>
+          <w:u w:val="single"/>
+        </w:rPr>
+      </w:pPr>
+      <w:r>
+        <w:rPr>
+          <w:rFonts w:ascii="Times New Roman" w:hAnsi="Times New Roman" w:cs="Times New Roman"/>
+          <w:sz w:val="24"/>
+          <w:szCs w:val="24"/>
+        </w:rPr>
+        <w:t>Write main data frame to the SQL dbo.CensusIndustryData table</w:t>
+      </w:r>
+    </w:p>
+    <w:p>
+      <w:pPr>
+        <w:pStyle w:val="ListParagraph"/>
+        <w:numPr>
+          <w:ilvl w:val="0"/>
+          <w:numId w:val="2"/>
+        </w:numPr>
+        <w:rPr>
+          <w:rFonts w:ascii="Times New Roman" w:hAnsi="Times New Roman" w:cs="Times New Roman"/>
+          <w:sz w:val="24"/>
+          <w:szCs w:val="24"/>
+          <w:u w:val="single"/>
+        </w:rPr>
+      </w:pPr>
+      <w:r>
+        <w:rPr>
+          <w:rFonts w:ascii="Times New Roman" w:hAnsi="Times New Roman" w:cs="Times New Roman"/>
+          <w:sz w:val="24"/>
+          <w:szCs w:val="24"/>
+        </w:rPr>
+        <w:t>Congratulations! You’ve successfully extracted, transformed, and loaded the data into the SQL database.</w:t>
+      </w:r>
+    </w:p>
+    <w:p>
+      <w:pPr>
+        <w:rPr>
+          <w:rFonts w:ascii="Times New Roman" w:hAnsi="Times New Roman" w:cs="Times New Roman"/>
+          <w:sz w:val="24"/>
+          <w:szCs w:val="24"/>
+          <w:u w:val="single"/>
+        </w:rPr>
+      </w:pPr>
+    </w:p>
+    <w:p>
+      <w:pPr>
+        <w:rPr>
+          <w:rFonts w:ascii="Times New Roman" w:hAnsi="Times New Roman" w:cs="Times New Roman"/>
+          <w:sz w:val="24"/>
+          <w:szCs w:val="24"/>
+          <w:u w:val="single"/>
+        </w:rPr>
+      </w:pPr>
     </w:p>
     <w:sectPr>
       <w:pgSz w:w="12240" w:h="15840"/>
@@ -1009,11 +1580,100 @@
       </w:pPr>
     </w:lvl>
   </w:abstractNum>
+  <w:abstractNum w:abstractNumId="2" w15:restartNumberingAfterBreak="0">
+    <w:nsid w:val="780070DE"/>
+    <w:multiLevelType w:val="hybridMultilevel"/>
+    <w:tmpl w:val="7B168198"/>
+    <w:lvl w:ilvl="0" w:tplc="0409000F">
+      <w:start w:val="1"/>
+      <w:numFmt w:val="decimal"/>
+      <w:lvlText w:val="%1."/>
+      <w:lvlJc w:val="left"/>
+      <w:pPr>
+        <w:ind w:left="720" w:hanging="360"/>
+      </w:pPr>
+    </w:lvl>
+    <w:lvl w:ilvl="1" w:tplc="04090019" w:tentative="1">
+      <w:start w:val="1"/>
+      <w:numFmt w:val="lowerLetter"/>
+      <w:lvlText w:val="%2."/>
+      <w:lvlJc w:val="left"/>
+      <w:pPr>
+        <w:ind w:left="1440" w:hanging="360"/>
+      </w:pPr>
+    </w:lvl>
+    <w:lvl w:ilvl="2" w:tplc="0409001B" w:tentative="1">
+      <w:start w:val="1"/>
+      <w:numFmt w:val="lowerRoman"/>
+      <w:lvlText w:val="%3."/>
+      <w:lvlJc w:val="right"/>
+      <w:pPr>
+        <w:ind w:left="2160" w:hanging="180"/>
+      </w:pPr>
+    </w:lvl>
+    <w:lvl w:ilvl="3" w:tplc="0409000F" w:tentative="1">
+      <w:start w:val="1"/>
+      <w:numFmt w:val="decimal"/>
+      <w:lvlText w:val="%4."/>
+      <w:lvlJc w:val="left"/>
+      <w:pPr>
+        <w:ind w:left="2880" w:hanging="360"/>
+      </w:pPr>
+    </w:lvl>
+    <w:lvl w:ilvl="4" w:tplc="04090019" w:tentative="1">
+      <w:start w:val="1"/>
+      <w:numFmt w:val="lowerLetter"/>
+      <w:lvlText w:val="%5."/>
+      <w:lvlJc w:val="left"/>
+      <w:pPr>
+        <w:ind w:left="3600" w:hanging="360"/>
+      </w:pPr>
+    </w:lvl>
+    <w:lvl w:ilvl="5" w:tplc="0409001B" w:tentative="1">
+      <w:start w:val="1"/>
+      <w:numFmt w:val="lowerRoman"/>
+      <w:lvlText w:val="%6."/>
+      <w:lvlJc w:val="right"/>
+      <w:pPr>
+        <w:ind w:left="4320" w:hanging="180"/>
+      </w:pPr>
+    </w:lvl>
+    <w:lvl w:ilvl="6" w:tplc="0409000F" w:tentative="1">
+      <w:start w:val="1"/>
+      <w:numFmt w:val="decimal"/>
+      <w:lvlText w:val="%7."/>
+      <w:lvlJc w:val="left"/>
+      <w:pPr>
+        <w:ind w:left="5040" w:hanging="360"/>
+      </w:pPr>
+    </w:lvl>
+    <w:lvl w:ilvl="7" w:tplc="04090019" w:tentative="1">
+      <w:start w:val="1"/>
+      <w:numFmt w:val="lowerLetter"/>
+      <w:lvlText w:val="%8."/>
+      <w:lvlJc w:val="left"/>
+      <w:pPr>
+        <w:ind w:left="5760" w:hanging="360"/>
+      </w:pPr>
+    </w:lvl>
+    <w:lvl w:ilvl="8" w:tplc="0409001B" w:tentative="1">
+      <w:start w:val="1"/>
+      <w:numFmt w:val="lowerRoman"/>
+      <w:lvlText w:val="%9."/>
+      <w:lvlJc w:val="right"/>
+      <w:pPr>
+        <w:ind w:left="6480" w:hanging="180"/>
+      </w:pPr>
+    </w:lvl>
+  </w:abstractNum>
   <w:num w:numId="1">
     <w:abstractNumId w:val="0"/>
   </w:num>
   <w:num w:numId="2">
     <w:abstractNumId w:val="1"/>
+  </w:num>
+  <w:num w:numId="3">
+    <w:abstractNumId w:val="2"/>
   </w:num>
 </w:numbering>
 </file>
@@ -1455,6 +2115,17 @@
       <w:contextualSpacing/>
     </w:pPr>
   </w:style>
+  <w:style w:type="character" w:styleId="Hyperlink">
+    <w:name w:val="Hyperlink"/>
+    <w:basedOn w:val="DefaultParagraphFont"/>
+    <w:uiPriority w:val="99"/>
+    <w:unhideWhenUsed/>
+    <w:rsid w:val="006D2B78"/>
+    <w:rPr>
+      <w:color w:val="0563C1" w:themeColor="hyperlink"/>
+      <w:u w:val="single"/>
+    </w:rPr>
+  </w:style>
 </w:styles>
 </file>
 

</xml_diff>